<commit_message>
update time tracker doc
</commit_message>
<xml_diff>
--- a/time_trackers/Nick_Elwell_TimeTrackerSpring.docx
+++ b/time_trackers/Nick_Elwell_TimeTrackerSpring.docx
@@ -75,7 +75,6 @@
             </w:r>
           </w:p>
           <w:p/>
-          <w:p/>
         </w:tc>
       </w:tr>
       <w:tr>
@@ -106,14 +105,10 @@
             </w:r>
           </w:p>
           <w:p>
-            <w:pPr>
-              <w:rPr>
-                <w:b/>
-                <w:bCs/>
-              </w:rPr>
-            </w:pPr>
+            <w:r>
+              <w:t>Added Clara as collaborator.  Assisted John with Git workflow issue about branches he was having.  Reviewed PRs from Andrea.</w:t>
+            </w:r>
           </w:p>
-          <w:p/>
           <w:p/>
         </w:tc>
       </w:tr>

</xml_diff>

<commit_message>
updated settings.py to allow for migrations
</commit_message>
<xml_diff>
--- a/time_trackers/Nick_Elwell_TimeTrackerSpring.docx
+++ b/time_trackers/Nick_Elwell_TimeTrackerSpring.docx
@@ -108,6 +108,9 @@
             <w:r>
               <w:t>Added Clara as collaborator.  Assisted John with Git workflow issue about branches he was having.  Reviewed PRs from Andrea.</w:t>
             </w:r>
+            <w:r>
+              <w:t xml:space="preserve"> Held Zoom meeting with group to organize thoughts and plans for the week.</w:t>
+            </w:r>
           </w:p>
           <w:p/>
         </w:tc>
@@ -139,7 +142,14 @@
               <w:t>April 19th</w:t>
             </w:r>
           </w:p>
-          <w:p/>
+          <w:p>
+            <w:r>
+              <w:t>Deployed LMNOP to GCP. Helped John realize he was missing a requirements.txt installation when testing Andrea’s pagination code.  Brainstormed what would go into a user’s profile page with Andrea</w:t>
+            </w:r>
+            <w:r>
+              <w:t xml:space="preserve"> and what would be visible to the public vs. account owner.</w:t>
+            </w:r>
+          </w:p>
           <w:p/>
           <w:p/>
         </w:tc>

</xml_diff>